<commit_message>
updated diagram and uploaded reprot
</commit_message>
<xml_diff>
--- a/A2/Report.docx
+++ b/A2/Report.docx
@@ -81,6 +81,14 @@
           <w:szCs w:val="24"/>
         </w:rPr>
       </w:pPr>
+      <w:r>
+        <w:rPr>
+          <w:rFonts w:ascii="Times New Roman" w:hAnsi="Times New Roman" w:cs="Times New Roman"/>
+          <w:sz w:val="24"/>
+          <w:szCs w:val="24"/>
+        </w:rPr>
+        <w:t>……???</w:t>
+      </w:r>
     </w:p>
     <w:p>
       <w:pPr>
@@ -195,6 +203,178 @@
                 <w:szCs w:val="24"/>
               </w:rPr>
             </w:pPr>
+            <w:r>
+              <w:rPr>
+                <w:rFonts w:ascii="Times New Roman" w:hAnsi="Times New Roman" w:cs="Times New Roman"/>
+                <w:sz w:val="24"/>
+                <w:szCs w:val="24"/>
+              </w:rPr>
+              <w:t>Yuan Li</w:t>
+            </w:r>
+          </w:p>
+        </w:tc>
+        <w:tc>
+          <w:tcPr>
+            <w:tcW w:w="2520" w:type="dxa"/>
+          </w:tcPr>
+          <w:p>
+            <w:pPr>
+              <w:rPr>
+                <w:rFonts w:ascii="Times New Roman" w:hAnsi="Times New Roman" w:cs="Times New Roman"/>
+                <w:sz w:val="24"/>
+                <w:szCs w:val="24"/>
+              </w:rPr>
+            </w:pPr>
+            <w:r>
+              <w:rPr>
+                <w:rFonts w:ascii="Times New Roman" w:hAnsi="Times New Roman" w:cs="Times New Roman"/>
+                <w:sz w:val="24"/>
+                <w:szCs w:val="24"/>
+              </w:rPr>
+              <w:t>ER diagram</w:t>
+            </w:r>
+          </w:p>
+        </w:tc>
+        <w:tc>
+          <w:tcPr>
+            <w:tcW w:w="5035" w:type="dxa"/>
+          </w:tcPr>
+          <w:p>
+            <w:pPr>
+              <w:rPr>
+                <w:rFonts w:ascii="Times New Roman" w:hAnsi="Times New Roman" w:cs="Times New Roman"/>
+                <w:sz w:val="24"/>
+                <w:szCs w:val="24"/>
+              </w:rPr>
+            </w:pPr>
+            <w:r>
+              <w:rPr>
+                <w:rFonts w:ascii="Times New Roman" w:hAnsi="Times New Roman" w:cs="Times New Roman"/>
+                <w:sz w:val="24"/>
+                <w:szCs w:val="24"/>
+              </w:rPr>
+              <w:t xml:space="preserve">I used </w:t>
+            </w:r>
+            <w:hyperlink r:id="rId7" w:history="1">
+              <w:r>
+                <w:rPr>
+                  <w:rStyle w:val="Hyperlink"/>
+                  <w:rFonts w:ascii="Times New Roman" w:hAnsi="Times New Roman" w:cs="Times New Roman"/>
+                  <w:sz w:val="24"/>
+                  <w:szCs w:val="24"/>
+                </w:rPr>
+                <w:t>https://app.diagrams.net/</w:t>
+              </w:r>
+            </w:hyperlink>
+            <w:r>
+              <w:rPr>
+                <w:rFonts w:ascii="Times New Roman" w:hAnsi="Times New Roman" w:cs="Times New Roman"/>
+                <w:sz w:val="24"/>
+                <w:szCs w:val="24"/>
+              </w:rPr>
+              <w:t xml:space="preserve"> to draw the conceptual ER diagram.</w:t>
+            </w:r>
+          </w:p>
+          <w:p>
+            <w:pPr>
+              <w:rPr>
+                <w:rFonts w:ascii="Times New Roman" w:hAnsi="Times New Roman" w:cs="Times New Roman"/>
+                <w:sz w:val="24"/>
+                <w:szCs w:val="24"/>
+              </w:rPr>
+            </w:pPr>
+            <w:r>
+              <w:rPr>
+                <w:rFonts w:ascii="Times New Roman" w:hAnsi="Times New Roman" w:cs="Times New Roman"/>
+                <w:sz w:val="24"/>
+                <w:szCs w:val="24"/>
+              </w:rPr>
+              <w:t>Create entity, relationship, and finally map to tables</w:t>
+            </w:r>
+          </w:p>
+        </w:tc>
+      </w:tr>
+      <w:tr>
+        <w:tc>
+          <w:tcPr>
+            <w:tcW w:w="1795" w:type="dxa"/>
+          </w:tcPr>
+          <w:p>
+            <w:pPr>
+              <w:rPr>
+                <w:rFonts w:ascii="Times New Roman" w:hAnsi="Times New Roman" w:cs="Times New Roman"/>
+                <w:sz w:val="24"/>
+                <w:szCs w:val="24"/>
+              </w:rPr>
+            </w:pPr>
+            <w:r>
+              <w:rPr>
+                <w:rFonts w:ascii="Times New Roman" w:hAnsi="Times New Roman" w:cs="Times New Roman"/>
+                <w:sz w:val="24"/>
+                <w:szCs w:val="24"/>
+              </w:rPr>
+              <w:t>Yuan Li</w:t>
+            </w:r>
+          </w:p>
+        </w:tc>
+        <w:tc>
+          <w:tcPr>
+            <w:tcW w:w="2520" w:type="dxa"/>
+          </w:tcPr>
+          <w:p>
+            <w:pPr>
+              <w:rPr>
+                <w:rFonts w:ascii="Times New Roman" w:hAnsi="Times New Roman" w:cs="Times New Roman"/>
+                <w:sz w:val="24"/>
+                <w:szCs w:val="24"/>
+              </w:rPr>
+            </w:pPr>
+            <w:r>
+              <w:rPr>
+                <w:rFonts w:ascii="Times New Roman" w:hAnsi="Times New Roman" w:cs="Times New Roman"/>
+                <w:sz w:val="24"/>
+                <w:szCs w:val="24"/>
+              </w:rPr>
+              <w:t>SQL script</w:t>
+            </w:r>
+          </w:p>
+        </w:tc>
+        <w:tc>
+          <w:tcPr>
+            <w:tcW w:w="5035" w:type="dxa"/>
+          </w:tcPr>
+          <w:p>
+            <w:pPr>
+              <w:rPr>
+                <w:rFonts w:ascii="Times New Roman" w:hAnsi="Times New Roman" w:cs="Times New Roman"/>
+                <w:sz w:val="24"/>
+                <w:szCs w:val="24"/>
+              </w:rPr>
+            </w:pPr>
+            <w:r>
+              <w:rPr>
+                <w:rFonts w:ascii="Times New Roman" w:hAnsi="Times New Roman" w:cs="Times New Roman"/>
+                <w:sz w:val="24"/>
+                <w:szCs w:val="24"/>
+              </w:rPr>
+              <w:t>I used MySql to define the DDL script. It corresponds to my ER diagram and my partner’s relational diagram too</w:t>
+            </w:r>
+          </w:p>
+        </w:tc>
+      </w:tr>
+      <w:tr>
+        <w:tc>
+          <w:tcPr>
+            <w:tcW w:w="1795" w:type="dxa"/>
+          </w:tcPr>
+          <w:p>
+            <w:pPr>
+              <w:rPr>
+                <w:rFonts w:ascii="Times New Roman" w:hAnsi="Times New Roman" w:cs="Times New Roman"/>
+                <w:sz w:val="24"/>
+                <w:szCs w:val="24"/>
+              </w:rPr>
+            </w:pPr>
           </w:p>
         </w:tc>
         <w:tc>
@@ -240,15 +420,6 @@
       <w:pPr>
         <w:rPr>
           <w:rFonts w:ascii="Times New Roman" w:hAnsi="Times New Roman" w:cs="Times New Roman"/>
-          <w:sz w:val="24"/>
-          <w:szCs w:val="24"/>
-        </w:rPr>
-      </w:pPr>
-    </w:p>
-    <w:p>
-      <w:pPr>
-        <w:rPr>
-          <w:rFonts w:ascii="Times New Roman" w:hAnsi="Times New Roman" w:cs="Times New Roman"/>
           <w:b/>
           <w:bCs/>
           <w:sz w:val="24"/>
@@ -290,6 +461,811 @@
       <w:pPr>
         <w:rPr>
           <w:rFonts w:ascii="Times New Roman" w:hAnsi="Times New Roman" w:cs="Times New Roman"/>
+          <w:sz w:val="24"/>
+          <w:szCs w:val="24"/>
+        </w:rPr>
+      </w:pPr>
+      <w:r>
+        <w:rPr>
+          <w:rFonts w:ascii="Times New Roman" w:hAnsi="Times New Roman" w:cs="Times New Roman"/>
+          <w:sz w:val="24"/>
+          <w:szCs w:val="24"/>
+        </w:rPr>
+        <w:t>Step1:</w:t>
+      </w:r>
+      <w:r>
+        <w:rPr>
+          <w:rFonts w:ascii="Times New Roman" w:hAnsi="Times New Roman" w:cs="Times New Roman"/>
+          <w:sz w:val="24"/>
+          <w:szCs w:val="24"/>
+        </w:rPr>
+        <w:t xml:space="preserve"> In the zip file, there is a file called </w:t>
+      </w:r>
+      <w:r>
+        <w:rPr>
+          <w:rFonts w:ascii="Times New Roman" w:hAnsi="Times New Roman" w:cs="Times New Roman"/>
+          <w:sz w:val="24"/>
+          <w:szCs w:val="24"/>
+        </w:rPr>
+        <w:t>ER diagram.drawio</w:t>
+      </w:r>
+    </w:p>
+    <w:p>
+      <w:pPr>
+        <w:rPr>
+          <w:rFonts w:ascii="Times New Roman" w:hAnsi="Times New Roman" w:cs="Times New Roman"/>
+          <w:sz w:val="24"/>
+          <w:szCs w:val="24"/>
+        </w:rPr>
+      </w:pPr>
+      <w:r>
+        <w:rPr>
+          <w:noProof/>
+        </w:rPr>
+        <w:drawing>
+          <wp:inline distT="0" distB="0" distL="0" distR="0" wp14:anchorId="5C1D13FA" wp14:editId="2870F816">
+            <wp:extent cx="5943600" cy="1395095"/>
+            <wp:effectExtent l="0" t="0" r="0" b="0"/>
+            <wp:docPr id="1" name="Picture 1"/>
+            <wp:cNvGraphicFramePr>
+              <a:graphicFrameLocks xmlns:a="http://schemas.openxmlformats.org/drawingml/2006/main" noChangeAspect="1"/>
+            </wp:cNvGraphicFramePr>
+            <a:graphic xmlns:a="http://schemas.openxmlformats.org/drawingml/2006/main">
+              <a:graphicData uri="http://schemas.openxmlformats.org/drawingml/2006/picture">
+                <pic:pic xmlns:pic="http://schemas.openxmlformats.org/drawingml/2006/picture">
+                  <pic:nvPicPr>
+                    <pic:cNvPr id="1" name=""/>
+                    <pic:cNvPicPr/>
+                  </pic:nvPicPr>
+                  <pic:blipFill>
+                    <a:blip r:embed="rId8"/>
+                    <a:stretch>
+                      <a:fillRect/>
+                    </a:stretch>
+                  </pic:blipFill>
+                  <pic:spPr>
+                    <a:xfrm>
+                      <a:off x="0" y="0"/>
+                      <a:ext cx="5943600" cy="1395095"/>
+                    </a:xfrm>
+                    <a:prstGeom prst="rect">
+                      <a:avLst/>
+                    </a:prstGeom>
+                  </pic:spPr>
+                </pic:pic>
+              </a:graphicData>
+            </a:graphic>
+          </wp:inline>
+        </w:drawing>
+      </w:r>
+    </w:p>
+    <w:p>
+      <w:pPr>
+        <w:rPr>
+          <w:rFonts w:ascii="Times New Roman" w:hAnsi="Times New Roman" w:cs="Times New Roman"/>
+          <w:sz w:val="24"/>
+          <w:szCs w:val="24"/>
+        </w:rPr>
+      </w:pPr>
+      <w:r>
+        <w:rPr>
+          <w:rFonts w:ascii="Times New Roman" w:hAnsi="Times New Roman" w:cs="Times New Roman"/>
+          <w:sz w:val="24"/>
+          <w:szCs w:val="24"/>
+        </w:rPr>
+        <w:t xml:space="preserve">Step2: Go to </w:t>
+      </w:r>
+      <w:hyperlink r:id="rId9" w:history="1">
+        <w:r>
+          <w:rPr>
+            <w:rStyle w:val="Hyperlink"/>
+            <w:rFonts w:ascii="Times New Roman" w:hAnsi="Times New Roman" w:cs="Times New Roman"/>
+            <w:sz w:val="24"/>
+            <w:szCs w:val="24"/>
+          </w:rPr>
+          <w:t>http://app.diagrams.net</w:t>
+        </w:r>
+      </w:hyperlink>
+    </w:p>
+    <w:p>
+      <w:pPr>
+        <w:rPr>
+          <w:rFonts w:ascii="Times New Roman" w:hAnsi="Times New Roman" w:cs="Times New Roman"/>
+          <w:sz w:val="24"/>
+          <w:szCs w:val="24"/>
+        </w:rPr>
+      </w:pPr>
+      <w:r>
+        <w:rPr>
+          <w:noProof/>
+        </w:rPr>
+        <w:drawing>
+          <wp:inline distT="0" distB="0" distL="0" distR="0" wp14:anchorId="58840A61" wp14:editId="523CDE98">
+            <wp:extent cx="3398324" cy="1866900"/>
+            <wp:effectExtent l="0" t="0" r="0" b="0"/>
+            <wp:docPr id="2" name="Picture 2"/>
+            <wp:cNvGraphicFramePr>
+              <a:graphicFrameLocks xmlns:a="http://schemas.openxmlformats.org/drawingml/2006/main" noChangeAspect="1"/>
+            </wp:cNvGraphicFramePr>
+            <a:graphic xmlns:a="http://schemas.openxmlformats.org/drawingml/2006/main">
+              <a:graphicData uri="http://schemas.openxmlformats.org/drawingml/2006/picture">
+                <pic:pic xmlns:pic="http://schemas.openxmlformats.org/drawingml/2006/picture">
+                  <pic:nvPicPr>
+                    <pic:cNvPr id="1" name=""/>
+                    <pic:cNvPicPr/>
+                  </pic:nvPicPr>
+                  <pic:blipFill>
+                    <a:blip r:embed="rId10"/>
+                    <a:stretch>
+                      <a:fillRect/>
+                    </a:stretch>
+                  </pic:blipFill>
+                  <pic:spPr>
+                    <a:xfrm>
+                      <a:off x="0" y="0"/>
+                      <a:ext cx="3401712" cy="1868761"/>
+                    </a:xfrm>
+                    <a:prstGeom prst="rect">
+                      <a:avLst/>
+                    </a:prstGeom>
+                  </pic:spPr>
+                </pic:pic>
+              </a:graphicData>
+            </a:graphic>
+          </wp:inline>
+        </w:drawing>
+      </w:r>
+    </w:p>
+    <w:p>
+      <w:pPr>
+        <w:rPr>
+          <w:rFonts w:ascii="Times New Roman" w:hAnsi="Times New Roman" w:cs="Times New Roman"/>
+          <w:sz w:val="24"/>
+          <w:szCs w:val="24"/>
+        </w:rPr>
+      </w:pPr>
+      <w:r>
+        <w:rPr>
+          <w:rFonts w:ascii="Times New Roman" w:hAnsi="Times New Roman" w:cs="Times New Roman"/>
+          <w:sz w:val="24"/>
+          <w:szCs w:val="24"/>
+        </w:rPr>
+        <w:t xml:space="preserve">Step3: select Open Existing Diagram, and select </w:t>
+      </w:r>
+      <w:r>
+        <w:rPr>
+          <w:rFonts w:ascii="Times New Roman" w:hAnsi="Times New Roman" w:cs="Times New Roman"/>
+          <w:sz w:val="24"/>
+          <w:szCs w:val="24"/>
+        </w:rPr>
+        <w:t>ER diagram.drawio</w:t>
+      </w:r>
+      <w:r>
+        <w:rPr>
+          <w:rFonts w:ascii="Times New Roman" w:hAnsi="Times New Roman" w:cs="Times New Roman"/>
+          <w:sz w:val="24"/>
+          <w:szCs w:val="24"/>
+        </w:rPr>
+        <w:t xml:space="preserve"> in your folder</w:t>
+      </w:r>
+    </w:p>
+    <w:p>
+      <w:pPr>
+        <w:rPr>
+          <w:rFonts w:ascii="Times New Roman" w:hAnsi="Times New Roman" w:cs="Times New Roman"/>
+          <w:sz w:val="24"/>
+          <w:szCs w:val="24"/>
+        </w:rPr>
+      </w:pPr>
+      <w:r>
+        <w:rPr>
+          <w:noProof/>
+        </w:rPr>
+        <w:lastRenderedPageBreak/>
+        <w:drawing>
+          <wp:inline distT="0" distB="0" distL="0" distR="0" wp14:anchorId="4E660DE0" wp14:editId="3284F9B0">
+            <wp:extent cx="3047524" cy="2257425"/>
+            <wp:effectExtent l="0" t="0" r="635" b="0"/>
+            <wp:docPr id="3" name="Picture 3"/>
+            <wp:cNvGraphicFramePr>
+              <a:graphicFrameLocks xmlns:a="http://schemas.openxmlformats.org/drawingml/2006/main" noChangeAspect="1"/>
+            </wp:cNvGraphicFramePr>
+            <a:graphic xmlns:a="http://schemas.openxmlformats.org/drawingml/2006/main">
+              <a:graphicData uri="http://schemas.openxmlformats.org/drawingml/2006/picture">
+                <pic:pic xmlns:pic="http://schemas.openxmlformats.org/drawingml/2006/picture">
+                  <pic:nvPicPr>
+                    <pic:cNvPr id="1" name=""/>
+                    <pic:cNvPicPr/>
+                  </pic:nvPicPr>
+                  <pic:blipFill>
+                    <a:blip r:embed="rId11"/>
+                    <a:stretch>
+                      <a:fillRect/>
+                    </a:stretch>
+                  </pic:blipFill>
+                  <pic:spPr>
+                    <a:xfrm>
+                      <a:off x="0" y="0"/>
+                      <a:ext cx="3049167" cy="2258642"/>
+                    </a:xfrm>
+                    <a:prstGeom prst="rect">
+                      <a:avLst/>
+                    </a:prstGeom>
+                  </pic:spPr>
+                </pic:pic>
+              </a:graphicData>
+            </a:graphic>
+          </wp:inline>
+        </w:drawing>
+      </w:r>
+    </w:p>
+    <w:p>
+      <w:pPr>
+        <w:rPr>
+          <w:rFonts w:ascii="Times New Roman" w:hAnsi="Times New Roman" w:cs="Times New Roman"/>
+          <w:sz w:val="24"/>
+          <w:szCs w:val="24"/>
+        </w:rPr>
+      </w:pPr>
+      <w:r>
+        <w:rPr>
+          <w:rFonts w:ascii="Times New Roman" w:hAnsi="Times New Roman" w:cs="Times New Roman"/>
+          <w:sz w:val="24"/>
+          <w:szCs w:val="24"/>
+        </w:rPr>
+        <w:t>Step3: you will see the simple entities table in the diagram</w:t>
+      </w:r>
+    </w:p>
+    <w:p>
+      <w:pPr>
+        <w:rPr>
+          <w:rFonts w:ascii="Times New Roman" w:hAnsi="Times New Roman" w:cs="Times New Roman"/>
+          <w:sz w:val="24"/>
+          <w:szCs w:val="24"/>
+        </w:rPr>
+      </w:pPr>
+      <w:r>
+        <w:rPr>
+          <w:noProof/>
+        </w:rPr>
+        <w:drawing>
+          <wp:inline distT="0" distB="0" distL="0" distR="0" wp14:anchorId="339767F0" wp14:editId="68886118">
+            <wp:extent cx="1981200" cy="3023365"/>
+            <wp:effectExtent l="0" t="0" r="0" b="5715"/>
+            <wp:docPr id="5" name="Picture 5"/>
+            <wp:cNvGraphicFramePr>
+              <a:graphicFrameLocks xmlns:a="http://schemas.openxmlformats.org/drawingml/2006/main" noChangeAspect="1"/>
+            </wp:cNvGraphicFramePr>
+            <a:graphic xmlns:a="http://schemas.openxmlformats.org/drawingml/2006/main">
+              <a:graphicData uri="http://schemas.openxmlformats.org/drawingml/2006/picture">
+                <pic:pic xmlns:pic="http://schemas.openxmlformats.org/drawingml/2006/picture">
+                  <pic:nvPicPr>
+                    <pic:cNvPr id="1" name=""/>
+                    <pic:cNvPicPr/>
+                  </pic:nvPicPr>
+                  <pic:blipFill>
+                    <a:blip r:embed="rId12"/>
+                    <a:stretch>
+                      <a:fillRect/>
+                    </a:stretch>
+                  </pic:blipFill>
+                  <pic:spPr>
+                    <a:xfrm>
+                      <a:off x="0" y="0"/>
+                      <a:ext cx="1982628" cy="3025544"/>
+                    </a:xfrm>
+                    <a:prstGeom prst="rect">
+                      <a:avLst/>
+                    </a:prstGeom>
+                  </pic:spPr>
+                </pic:pic>
+              </a:graphicData>
+            </a:graphic>
+          </wp:inline>
+        </w:drawing>
+      </w:r>
+    </w:p>
+    <w:p>
+      <w:pPr>
+        <w:rPr>
+          <w:rFonts w:ascii="Times New Roman" w:hAnsi="Times New Roman" w:cs="Times New Roman"/>
+          <w:sz w:val="24"/>
+          <w:szCs w:val="24"/>
+        </w:rPr>
+      </w:pPr>
+      <w:r>
+        <w:rPr>
+          <w:rFonts w:ascii="Times New Roman" w:hAnsi="Times New Roman" w:cs="Times New Roman"/>
+          <w:sz w:val="24"/>
+          <w:szCs w:val="24"/>
+        </w:rPr>
+        <w:t>Step4:Scroll down, you will see the ER diagram including entities, attributes, and relations</w:t>
+      </w:r>
+    </w:p>
+    <w:p>
+      <w:pPr>
+        <w:rPr>
+          <w:rFonts w:ascii="Times New Roman" w:hAnsi="Times New Roman" w:cs="Times New Roman"/>
+          <w:sz w:val="24"/>
+          <w:szCs w:val="24"/>
+        </w:rPr>
+      </w:pPr>
+      <w:r>
+        <w:rPr>
+          <w:noProof/>
+        </w:rPr>
+        <w:lastRenderedPageBreak/>
+        <w:drawing>
+          <wp:inline distT="0" distB="0" distL="0" distR="0" wp14:anchorId="62CDFA41" wp14:editId="7DC8506C">
+            <wp:extent cx="4371975" cy="2184119"/>
+            <wp:effectExtent l="0" t="0" r="0" b="6985"/>
+            <wp:docPr id="6" name="Picture 6"/>
+            <wp:cNvGraphicFramePr>
+              <a:graphicFrameLocks xmlns:a="http://schemas.openxmlformats.org/drawingml/2006/main" noChangeAspect="1"/>
+            </wp:cNvGraphicFramePr>
+            <a:graphic xmlns:a="http://schemas.openxmlformats.org/drawingml/2006/main">
+              <a:graphicData uri="http://schemas.openxmlformats.org/drawingml/2006/picture">
+                <pic:pic xmlns:pic="http://schemas.openxmlformats.org/drawingml/2006/picture">
+                  <pic:nvPicPr>
+                    <pic:cNvPr id="1" name=""/>
+                    <pic:cNvPicPr/>
+                  </pic:nvPicPr>
+                  <pic:blipFill>
+                    <a:blip r:embed="rId13"/>
+                    <a:stretch>
+                      <a:fillRect/>
+                    </a:stretch>
+                  </pic:blipFill>
+                  <pic:spPr>
+                    <a:xfrm>
+                      <a:off x="0" y="0"/>
+                      <a:ext cx="4377685" cy="2186971"/>
+                    </a:xfrm>
+                    <a:prstGeom prst="rect">
+                      <a:avLst/>
+                    </a:prstGeom>
+                  </pic:spPr>
+                </pic:pic>
+              </a:graphicData>
+            </a:graphic>
+          </wp:inline>
+        </w:drawing>
+      </w:r>
+    </w:p>
+    <w:p>
+      <w:pPr>
+        <w:rPr>
+          <w:rFonts w:ascii="Times New Roman" w:hAnsi="Times New Roman" w:cs="Times New Roman"/>
+          <w:sz w:val="24"/>
+          <w:szCs w:val="24"/>
+        </w:rPr>
+      </w:pPr>
+      <w:r>
+        <w:rPr>
+          <w:noProof/>
+        </w:rPr>
+        <w:drawing>
+          <wp:inline distT="0" distB="0" distL="0" distR="0" wp14:anchorId="141C1840" wp14:editId="489CFC18">
+            <wp:extent cx="4218237" cy="2181225"/>
+            <wp:effectExtent l="0" t="0" r="0" b="0"/>
+            <wp:docPr id="7" name="Picture 7"/>
+            <wp:cNvGraphicFramePr>
+              <a:graphicFrameLocks xmlns:a="http://schemas.openxmlformats.org/drawingml/2006/main" noChangeAspect="1"/>
+            </wp:cNvGraphicFramePr>
+            <a:graphic xmlns:a="http://schemas.openxmlformats.org/drawingml/2006/main">
+              <a:graphicData uri="http://schemas.openxmlformats.org/drawingml/2006/picture">
+                <pic:pic xmlns:pic="http://schemas.openxmlformats.org/drawingml/2006/picture">
+                  <pic:nvPicPr>
+                    <pic:cNvPr id="1" name=""/>
+                    <pic:cNvPicPr/>
+                  </pic:nvPicPr>
+                  <pic:blipFill>
+                    <a:blip r:embed="rId14"/>
+                    <a:stretch>
+                      <a:fillRect/>
+                    </a:stretch>
+                  </pic:blipFill>
+                  <pic:spPr>
+                    <a:xfrm>
+                      <a:off x="0" y="0"/>
+                      <a:ext cx="4223140" cy="2183760"/>
+                    </a:xfrm>
+                    <a:prstGeom prst="rect">
+                      <a:avLst/>
+                    </a:prstGeom>
+                  </pic:spPr>
+                </pic:pic>
+              </a:graphicData>
+            </a:graphic>
+          </wp:inline>
+        </w:drawing>
+      </w:r>
+    </w:p>
+    <w:p>
+      <w:pPr>
+        <w:rPr>
+          <w:rFonts w:ascii="Times New Roman" w:hAnsi="Times New Roman" w:cs="Times New Roman"/>
+          <w:sz w:val="24"/>
+          <w:szCs w:val="24"/>
+        </w:rPr>
+      </w:pPr>
+      <w:r>
+        <w:rPr>
+          <w:rFonts w:ascii="Times New Roman" w:hAnsi="Times New Roman" w:cs="Times New Roman"/>
+          <w:sz w:val="24"/>
+          <w:szCs w:val="24"/>
+        </w:rPr>
+        <w:t xml:space="preserve">Step5: continue scrolling down, you will see the ER diagram mapping with relation diagram. We </w:t>
+      </w:r>
+      <w:r>
+        <w:rPr>
+          <w:rFonts w:ascii="Times New Roman" w:hAnsi="Times New Roman" w:cs="Times New Roman"/>
+          <w:sz w:val="24"/>
+          <w:szCs w:val="24"/>
+        </w:rPr>
+        <w:t>first had</w:t>
+      </w:r>
+      <w:r>
+        <w:rPr>
+          <w:rFonts w:ascii="Times New Roman" w:hAnsi="Times New Roman" w:cs="Times New Roman"/>
+          <w:sz w:val="24"/>
+          <w:szCs w:val="24"/>
+        </w:rPr>
+        <w:t xml:space="preserve"> 4 simple </w:t>
+      </w:r>
+      <w:r>
+        <w:rPr>
+          <w:rFonts w:ascii="Times New Roman" w:hAnsi="Times New Roman" w:cs="Times New Roman"/>
+          <w:sz w:val="24"/>
+          <w:szCs w:val="24"/>
+        </w:rPr>
+        <w:t>entities but</w:t>
+      </w:r>
+      <w:r>
+        <w:rPr>
+          <w:rFonts w:ascii="Times New Roman" w:hAnsi="Times New Roman" w:cs="Times New Roman"/>
+          <w:sz w:val="24"/>
+          <w:szCs w:val="24"/>
+        </w:rPr>
+        <w:t xml:space="preserve"> ended up with 7 entities</w:t>
+      </w:r>
+      <w:r>
+        <w:rPr>
+          <w:rFonts w:ascii="Times New Roman" w:hAnsi="Times New Roman" w:cs="Times New Roman"/>
+          <w:sz w:val="24"/>
+          <w:szCs w:val="24"/>
+        </w:rPr>
+        <w:t>.</w:t>
+      </w:r>
+      <w:r>
+        <w:rPr>
+          <w:rFonts w:ascii="Times New Roman" w:hAnsi="Times New Roman" w:cs="Times New Roman"/>
+          <w:sz w:val="24"/>
+          <w:szCs w:val="24"/>
+        </w:rPr>
+        <w:t xml:space="preserve"> </w:t>
+      </w:r>
+      <w:r>
+        <w:rPr>
+          <w:rFonts w:ascii="Times New Roman" w:hAnsi="Times New Roman" w:cs="Times New Roman"/>
+          <w:sz w:val="24"/>
+          <w:szCs w:val="24"/>
+        </w:rPr>
+        <w:t>T</w:t>
+      </w:r>
+      <w:r>
+        <w:rPr>
+          <w:rFonts w:ascii="Times New Roman" w:hAnsi="Times New Roman" w:cs="Times New Roman"/>
+          <w:sz w:val="24"/>
+          <w:szCs w:val="24"/>
+        </w:rPr>
+        <w:t>hat’s because we have one M:N relationship and two multivalued attribute</w:t>
+      </w:r>
+    </w:p>
+    <w:p>
+      <w:pPr>
+        <w:rPr>
+          <w:rFonts w:ascii="Times New Roman" w:hAnsi="Times New Roman" w:cs="Times New Roman"/>
+          <w:sz w:val="24"/>
+          <w:szCs w:val="24"/>
+        </w:rPr>
+      </w:pPr>
+      <w:r>
+        <w:rPr>
+          <w:noProof/>
+        </w:rPr>
+        <w:lastRenderedPageBreak/>
+        <w:drawing>
+          <wp:inline distT="0" distB="0" distL="0" distR="0" wp14:anchorId="6C8916F5" wp14:editId="66868970">
+            <wp:extent cx="5943600" cy="3212465"/>
+            <wp:effectExtent l="0" t="0" r="0" b="6985"/>
+            <wp:docPr id="8" name="Picture 8"/>
+            <wp:cNvGraphicFramePr>
+              <a:graphicFrameLocks xmlns:a="http://schemas.openxmlformats.org/drawingml/2006/main" noChangeAspect="1"/>
+            </wp:cNvGraphicFramePr>
+            <a:graphic xmlns:a="http://schemas.openxmlformats.org/drawingml/2006/main">
+              <a:graphicData uri="http://schemas.openxmlformats.org/drawingml/2006/picture">
+                <pic:pic xmlns:pic="http://schemas.openxmlformats.org/drawingml/2006/picture">
+                  <pic:nvPicPr>
+                    <pic:cNvPr id="1" name=""/>
+                    <pic:cNvPicPr/>
+                  </pic:nvPicPr>
+                  <pic:blipFill>
+                    <a:blip r:embed="rId15"/>
+                    <a:stretch>
+                      <a:fillRect/>
+                    </a:stretch>
+                  </pic:blipFill>
+                  <pic:spPr>
+                    <a:xfrm>
+                      <a:off x="0" y="0"/>
+                      <a:ext cx="5943600" cy="3212465"/>
+                    </a:xfrm>
+                    <a:prstGeom prst="rect">
+                      <a:avLst/>
+                    </a:prstGeom>
+                  </pic:spPr>
+                </pic:pic>
+              </a:graphicData>
+            </a:graphic>
+          </wp:inline>
+        </w:drawing>
+      </w:r>
+    </w:p>
+    <w:p>
+      <w:pPr>
+        <w:rPr>
+          <w:rFonts w:ascii="Times New Roman" w:hAnsi="Times New Roman" w:cs="Times New Roman"/>
+          <w:sz w:val="24"/>
+          <w:szCs w:val="24"/>
+        </w:rPr>
+      </w:pPr>
+      <w:r>
+        <w:rPr>
+          <w:rFonts w:ascii="Times New Roman" w:hAnsi="Times New Roman" w:cs="Times New Roman"/>
+          <w:sz w:val="24"/>
+          <w:szCs w:val="24"/>
+        </w:rPr>
+        <w:t>Step6: Open the DDL scrip</w:t>
+      </w:r>
+    </w:p>
+    <w:p>
+      <w:pPr>
+        <w:rPr>
+          <w:rFonts w:ascii="Times New Roman" w:hAnsi="Times New Roman" w:cs="Times New Roman"/>
+          <w:sz w:val="24"/>
+          <w:szCs w:val="24"/>
+        </w:rPr>
+      </w:pPr>
+      <w:r>
+        <w:rPr>
+          <w:noProof/>
+        </w:rPr>
+        <w:drawing>
+          <wp:inline distT="0" distB="0" distL="0" distR="0" wp14:anchorId="389377D8" wp14:editId="49841BD8">
+            <wp:extent cx="5943600" cy="1591945"/>
+            <wp:effectExtent l="0" t="0" r="0" b="8255"/>
+            <wp:docPr id="9" name="Picture 9"/>
+            <wp:cNvGraphicFramePr>
+              <a:graphicFrameLocks xmlns:a="http://schemas.openxmlformats.org/drawingml/2006/main" noChangeAspect="1"/>
+            </wp:cNvGraphicFramePr>
+            <a:graphic xmlns:a="http://schemas.openxmlformats.org/drawingml/2006/main">
+              <a:graphicData uri="http://schemas.openxmlformats.org/drawingml/2006/picture">
+                <pic:pic xmlns:pic="http://schemas.openxmlformats.org/drawingml/2006/picture">
+                  <pic:nvPicPr>
+                    <pic:cNvPr id="1" name=""/>
+                    <pic:cNvPicPr/>
+                  </pic:nvPicPr>
+                  <pic:blipFill>
+                    <a:blip r:embed="rId16"/>
+                    <a:stretch>
+                      <a:fillRect/>
+                    </a:stretch>
+                  </pic:blipFill>
+                  <pic:spPr>
+                    <a:xfrm>
+                      <a:off x="0" y="0"/>
+                      <a:ext cx="5943600" cy="1591945"/>
+                    </a:xfrm>
+                    <a:prstGeom prst="rect">
+                      <a:avLst/>
+                    </a:prstGeom>
+                  </pic:spPr>
+                </pic:pic>
+              </a:graphicData>
+            </a:graphic>
+          </wp:inline>
+        </w:drawing>
+      </w:r>
+    </w:p>
+    <w:p>
+      <w:pPr>
+        <w:rPr>
+          <w:rFonts w:ascii="Times New Roman" w:hAnsi="Times New Roman" w:cs="Times New Roman"/>
+          <w:sz w:val="24"/>
+          <w:szCs w:val="24"/>
+        </w:rPr>
+      </w:pPr>
+      <w:r>
+        <w:rPr>
+          <w:rFonts w:ascii="Times New Roman" w:hAnsi="Times New Roman" w:cs="Times New Roman"/>
+          <w:sz w:val="24"/>
+          <w:szCs w:val="24"/>
+        </w:rPr>
+        <w:t>Ste7: Open the DDL script</w:t>
+      </w:r>
+    </w:p>
+    <w:p>
+      <w:pPr>
+        <w:rPr>
+          <w:rFonts w:ascii="Times New Roman" w:hAnsi="Times New Roman" w:cs="Times New Roman"/>
+          <w:sz w:val="24"/>
+          <w:szCs w:val="24"/>
+        </w:rPr>
+      </w:pPr>
+      <w:r>
+        <w:rPr>
+          <w:noProof/>
+        </w:rPr>
+        <w:drawing>
+          <wp:inline distT="0" distB="0" distL="0" distR="0" wp14:anchorId="6B625979" wp14:editId="2CB385A9">
+            <wp:extent cx="3710186" cy="2581275"/>
+            <wp:effectExtent l="0" t="0" r="5080" b="0"/>
+            <wp:docPr id="10" name="Picture 10"/>
+            <wp:cNvGraphicFramePr>
+              <a:graphicFrameLocks xmlns:a="http://schemas.openxmlformats.org/drawingml/2006/main" noChangeAspect="1"/>
+            </wp:cNvGraphicFramePr>
+            <a:graphic xmlns:a="http://schemas.openxmlformats.org/drawingml/2006/main">
+              <a:graphicData uri="http://schemas.openxmlformats.org/drawingml/2006/picture">
+                <pic:pic xmlns:pic="http://schemas.openxmlformats.org/drawingml/2006/picture">
+                  <pic:nvPicPr>
+                    <pic:cNvPr id="1" name=""/>
+                    <pic:cNvPicPr/>
+                  </pic:nvPicPr>
+                  <pic:blipFill>
+                    <a:blip r:embed="rId17"/>
+                    <a:stretch>
+                      <a:fillRect/>
+                    </a:stretch>
+                  </pic:blipFill>
+                  <pic:spPr>
+                    <a:xfrm>
+                      <a:off x="0" y="0"/>
+                      <a:ext cx="3713916" cy="2583870"/>
+                    </a:xfrm>
+                    <a:prstGeom prst="rect">
+                      <a:avLst/>
+                    </a:prstGeom>
+                  </pic:spPr>
+                </pic:pic>
+              </a:graphicData>
+            </a:graphic>
+          </wp:inline>
+        </w:drawing>
+      </w:r>
+    </w:p>
+    <w:p>
+      <w:pPr>
+        <w:rPr>
+          <w:rFonts w:ascii="Times New Roman" w:hAnsi="Times New Roman" w:cs="Times New Roman"/>
+          <w:sz w:val="24"/>
+          <w:szCs w:val="24"/>
+        </w:rPr>
+      </w:pPr>
+      <w:r>
+        <w:rPr>
+          <w:noProof/>
+        </w:rPr>
+        <w:lastRenderedPageBreak/>
+        <w:drawing>
+          <wp:inline distT="0" distB="0" distL="0" distR="0" wp14:anchorId="3A1AB473" wp14:editId="6465585A">
+            <wp:extent cx="4838700" cy="4088598"/>
+            <wp:effectExtent l="0" t="0" r="0" b="7620"/>
+            <wp:docPr id="11" name="Picture 11"/>
+            <wp:cNvGraphicFramePr>
+              <a:graphicFrameLocks xmlns:a="http://schemas.openxmlformats.org/drawingml/2006/main" noChangeAspect="1"/>
+            </wp:cNvGraphicFramePr>
+            <a:graphic xmlns:a="http://schemas.openxmlformats.org/drawingml/2006/main">
+              <a:graphicData uri="http://schemas.openxmlformats.org/drawingml/2006/picture">
+                <pic:pic xmlns:pic="http://schemas.openxmlformats.org/drawingml/2006/picture">
+                  <pic:nvPicPr>
+                    <pic:cNvPr id="1" name=""/>
+                    <pic:cNvPicPr/>
+                  </pic:nvPicPr>
+                  <pic:blipFill>
+                    <a:blip r:embed="rId18"/>
+                    <a:stretch>
+                      <a:fillRect/>
+                    </a:stretch>
+                  </pic:blipFill>
+                  <pic:spPr>
+                    <a:xfrm>
+                      <a:off x="0" y="0"/>
+                      <a:ext cx="4841505" cy="4090968"/>
+                    </a:xfrm>
+                    <a:prstGeom prst="rect">
+                      <a:avLst/>
+                    </a:prstGeom>
+                  </pic:spPr>
+                </pic:pic>
+              </a:graphicData>
+            </a:graphic>
+          </wp:inline>
+        </w:drawing>
+      </w:r>
+    </w:p>
+    <w:p>
+      <w:pPr>
+        <w:rPr>
+          <w:rFonts w:ascii="Times New Roman" w:hAnsi="Times New Roman" w:cs="Times New Roman"/>
+          <w:sz w:val="24"/>
+          <w:szCs w:val="24"/>
+        </w:rPr>
+      </w:pPr>
+      <w:r>
+        <w:rPr>
+          <w:noProof/>
+        </w:rPr>
+        <w:lastRenderedPageBreak/>
+        <w:drawing>
+          <wp:inline distT="0" distB="0" distL="0" distR="0" wp14:anchorId="30F98135" wp14:editId="0A9F1108">
+            <wp:extent cx="5943600" cy="4296410"/>
+            <wp:effectExtent l="0" t="0" r="0" b="8890"/>
+            <wp:docPr id="12" name="Picture 12"/>
+            <wp:cNvGraphicFramePr>
+              <a:graphicFrameLocks xmlns:a="http://schemas.openxmlformats.org/drawingml/2006/main" noChangeAspect="1"/>
+            </wp:cNvGraphicFramePr>
+            <a:graphic xmlns:a="http://schemas.openxmlformats.org/drawingml/2006/main">
+              <a:graphicData uri="http://schemas.openxmlformats.org/drawingml/2006/picture">
+                <pic:pic xmlns:pic="http://schemas.openxmlformats.org/drawingml/2006/picture">
+                  <pic:nvPicPr>
+                    <pic:cNvPr id="1" name=""/>
+                    <pic:cNvPicPr/>
+                  </pic:nvPicPr>
+                  <pic:blipFill>
+                    <a:blip r:embed="rId19"/>
+                    <a:stretch>
+                      <a:fillRect/>
+                    </a:stretch>
+                  </pic:blipFill>
+                  <pic:spPr>
+                    <a:xfrm>
+                      <a:off x="0" y="0"/>
+                      <a:ext cx="5943600" cy="4296410"/>
+                    </a:xfrm>
+                    <a:prstGeom prst="rect">
+                      <a:avLst/>
+                    </a:prstGeom>
+                  </pic:spPr>
+                </pic:pic>
+              </a:graphicData>
+            </a:graphic>
+          </wp:inline>
+        </w:drawing>
+      </w:r>
+    </w:p>
+    <w:p>
+      <w:pPr>
+        <w:rPr>
+          <w:rFonts w:ascii="Times New Roman" w:hAnsi="Times New Roman" w:cs="Times New Roman"/>
+          <w:sz w:val="24"/>
+          <w:szCs w:val="24"/>
+        </w:rPr>
+      </w:pPr>
+    </w:p>
+    <w:p>
+      <w:pPr>
+        <w:rPr>
+          <w:rFonts w:ascii="Times New Roman" w:hAnsi="Times New Roman" w:cs="Times New Roman"/>
+          <w:sz w:val="24"/>
+          <w:szCs w:val="24"/>
+        </w:rPr>
+      </w:pPr>
+    </w:p>
+    <w:p>
+      <w:pPr>
+        <w:rPr>
+          <w:rFonts w:ascii="Times New Roman" w:hAnsi="Times New Roman" w:cs="Times New Roman"/>
           <w:b/>
           <w:bCs/>
           <w:sz w:val="24"/>
@@ -325,6 +1301,328 @@
           <w:szCs w:val="24"/>
         </w:rPr>
       </w:pPr>
+      <w:r>
+        <w:rPr>
+          <w:rFonts w:ascii="Times New Roman" w:hAnsi="Times New Roman" w:cs="Times New Roman"/>
+          <w:sz w:val="24"/>
+          <w:szCs w:val="24"/>
+        </w:rPr>
+        <w:t>I learned how to design database from the concept to implementation. I used to design the database directly from database, and then generate the diagram from database, it is kind of backwards process. I never followed the conceptual algorithm to design the ER diagram step by step.</w:t>
+      </w:r>
+      <w:r>
+        <w:rPr>
+          <w:rFonts w:ascii="Times New Roman" w:hAnsi="Times New Roman" w:cs="Times New Roman"/>
+          <w:sz w:val="24"/>
+          <w:szCs w:val="24"/>
+        </w:rPr>
+        <w:t xml:space="preserve"> I think the step by step design will help catching all the requirements.</w:t>
+      </w:r>
+      <w:r>
+        <w:rPr>
+          <w:rFonts w:ascii="Times New Roman" w:hAnsi="Times New Roman" w:cs="Times New Roman"/>
+          <w:sz w:val="24"/>
+          <w:szCs w:val="24"/>
+        </w:rPr>
+        <w:t xml:space="preserve"> </w:t>
+      </w:r>
+      <w:r>
+        <w:rPr>
+          <w:rFonts w:ascii="Times New Roman" w:hAnsi="Times New Roman" w:cs="Times New Roman"/>
+          <w:sz w:val="24"/>
+          <w:szCs w:val="24"/>
+        </w:rPr>
+        <w:t xml:space="preserve">I also </w:t>
+      </w:r>
+      <w:r>
+        <w:rPr>
+          <w:rFonts w:ascii="Times New Roman" w:hAnsi="Times New Roman" w:cs="Times New Roman"/>
+          <w:sz w:val="24"/>
+          <w:szCs w:val="24"/>
+        </w:rPr>
+        <w:t>learned</w:t>
+      </w:r>
+      <w:r>
+        <w:rPr>
+          <w:rFonts w:ascii="Times New Roman" w:hAnsi="Times New Roman" w:cs="Times New Roman"/>
+          <w:sz w:val="24"/>
+          <w:szCs w:val="24"/>
+        </w:rPr>
+        <w:t xml:space="preserve"> the </w:t>
+      </w:r>
+      <w:r>
+        <w:rPr>
+          <w:rFonts w:ascii="Times New Roman" w:hAnsi="Times New Roman" w:cs="Times New Roman"/>
+          <w:sz w:val="24"/>
+          <w:szCs w:val="24"/>
+        </w:rPr>
+        <w:t xml:space="preserve">relationship </w:t>
+      </w:r>
+      <w:r>
+        <w:rPr>
+          <w:rFonts w:ascii="Times New Roman" w:hAnsi="Times New Roman" w:cs="Times New Roman"/>
+          <w:sz w:val="24"/>
+          <w:szCs w:val="24"/>
+        </w:rPr>
+        <w:t>attribute;</w:t>
+      </w:r>
+      <w:r>
+        <w:rPr>
+          <w:rFonts w:ascii="Times New Roman" w:hAnsi="Times New Roman" w:cs="Times New Roman"/>
+          <w:sz w:val="24"/>
+          <w:szCs w:val="24"/>
+        </w:rPr>
+        <w:t xml:space="preserve"> a lot of attributes are only </w:t>
+      </w:r>
+      <w:r>
+        <w:rPr>
+          <w:rFonts w:ascii="Times New Roman" w:hAnsi="Times New Roman" w:cs="Times New Roman"/>
+          <w:sz w:val="24"/>
+          <w:szCs w:val="24"/>
+        </w:rPr>
+        <w:t>existing</w:t>
+      </w:r>
+      <w:r>
+        <w:rPr>
+          <w:rFonts w:ascii="Times New Roman" w:hAnsi="Times New Roman" w:cs="Times New Roman"/>
+          <w:sz w:val="24"/>
+          <w:szCs w:val="24"/>
+        </w:rPr>
+        <w:t xml:space="preserve"> when the relationship exists</w:t>
+      </w:r>
+      <w:r>
+        <w:rPr>
+          <w:rFonts w:ascii="Times New Roman" w:hAnsi="Times New Roman" w:cs="Times New Roman"/>
+          <w:sz w:val="24"/>
+          <w:szCs w:val="24"/>
+        </w:rPr>
+        <w:t>, so</w:t>
+      </w:r>
+      <w:r>
+        <w:rPr>
+          <w:rFonts w:ascii="Times New Roman" w:hAnsi="Times New Roman" w:cs="Times New Roman"/>
+          <w:sz w:val="24"/>
+          <w:szCs w:val="24"/>
+        </w:rPr>
+        <w:t xml:space="preserve"> </w:t>
+      </w:r>
+      <w:r>
+        <w:rPr>
+          <w:rFonts w:ascii="Times New Roman" w:hAnsi="Times New Roman" w:cs="Times New Roman"/>
+          <w:sz w:val="24"/>
+          <w:szCs w:val="24"/>
+        </w:rPr>
+        <w:t>w</w:t>
+      </w:r>
+      <w:r>
+        <w:rPr>
+          <w:rFonts w:ascii="Times New Roman" w:hAnsi="Times New Roman" w:cs="Times New Roman"/>
+          <w:sz w:val="24"/>
+          <w:szCs w:val="24"/>
+        </w:rPr>
+        <w:t xml:space="preserve">e can </w:t>
+      </w:r>
+      <w:r>
+        <w:rPr>
+          <w:rFonts w:ascii="Times New Roman" w:hAnsi="Times New Roman" w:cs="Times New Roman"/>
+          <w:sz w:val="24"/>
+          <w:szCs w:val="24"/>
+        </w:rPr>
+        <w:t>add</w:t>
+      </w:r>
+      <w:r>
+        <w:rPr>
+          <w:rFonts w:ascii="Times New Roman" w:hAnsi="Times New Roman" w:cs="Times New Roman"/>
+          <w:sz w:val="24"/>
+          <w:szCs w:val="24"/>
+        </w:rPr>
+        <w:t xml:space="preserve"> </w:t>
+      </w:r>
+      <w:r>
+        <w:rPr>
+          <w:rFonts w:ascii="Times New Roman" w:hAnsi="Times New Roman" w:cs="Times New Roman"/>
+          <w:sz w:val="24"/>
+          <w:szCs w:val="24"/>
+        </w:rPr>
+        <w:t>as many as</w:t>
+      </w:r>
+      <w:r>
+        <w:rPr>
+          <w:rFonts w:ascii="Times New Roman" w:hAnsi="Times New Roman" w:cs="Times New Roman"/>
+          <w:sz w:val="24"/>
+          <w:szCs w:val="24"/>
+        </w:rPr>
+        <w:t xml:space="preserve"> attributes to the relationship entity/table. </w:t>
+      </w:r>
+    </w:p>
+    <w:p>
+      <w:pPr>
+        <w:rPr>
+          <w:rFonts w:ascii="Times New Roman" w:hAnsi="Times New Roman" w:cs="Times New Roman"/>
+          <w:sz w:val="24"/>
+          <w:szCs w:val="24"/>
+        </w:rPr>
+      </w:pPr>
+      <w:r>
+        <w:rPr>
+          <w:rFonts w:ascii="Times New Roman" w:hAnsi="Times New Roman" w:cs="Times New Roman"/>
+          <w:sz w:val="24"/>
+          <w:szCs w:val="24"/>
+        </w:rPr>
+        <w:t>Now</w:t>
+      </w:r>
+      <w:r>
+        <w:rPr>
+          <w:rFonts w:ascii="Times New Roman" w:hAnsi="Times New Roman" w:cs="Times New Roman"/>
+          <w:sz w:val="24"/>
+          <w:szCs w:val="24"/>
+        </w:rPr>
+        <w:t xml:space="preserve"> if you give me a</w:t>
+      </w:r>
+      <w:r>
+        <w:rPr>
+          <w:rFonts w:ascii="Times New Roman" w:hAnsi="Times New Roman" w:cs="Times New Roman"/>
+          <w:sz w:val="24"/>
+          <w:szCs w:val="24"/>
+        </w:rPr>
+        <w:t>n</w:t>
+      </w:r>
+      <w:r>
+        <w:rPr>
+          <w:rFonts w:ascii="Times New Roman" w:hAnsi="Times New Roman" w:cs="Times New Roman"/>
+          <w:sz w:val="24"/>
+          <w:szCs w:val="24"/>
+        </w:rPr>
+        <w:t xml:space="preserve"> ER diagram, I think I will understand it and can implement it in database accordingly.</w:t>
+      </w:r>
+      <w:r>
+        <w:rPr>
+          <w:rFonts w:ascii="Times New Roman" w:hAnsi="Times New Roman" w:cs="Times New Roman"/>
+          <w:sz w:val="24"/>
+          <w:szCs w:val="24"/>
+        </w:rPr>
+        <w:t xml:space="preserve"> </w:t>
+      </w:r>
+      <w:r>
+        <w:rPr>
+          <w:rFonts w:ascii="Times New Roman" w:hAnsi="Times New Roman" w:cs="Times New Roman"/>
+          <w:sz w:val="24"/>
+          <w:szCs w:val="24"/>
+        </w:rPr>
+        <w:t>I also learned MySQL</w:t>
+      </w:r>
+      <w:r>
+        <w:rPr>
+          <w:rFonts w:ascii="Times New Roman" w:hAnsi="Times New Roman" w:cs="Times New Roman"/>
+          <w:sz w:val="24"/>
+          <w:szCs w:val="24"/>
+        </w:rPr>
+        <w:t xml:space="preserve">, I never used MySql before. </w:t>
+      </w:r>
+      <w:r>
+        <w:rPr>
+          <w:rFonts w:ascii="Times New Roman" w:hAnsi="Times New Roman" w:cs="Times New Roman"/>
+          <w:sz w:val="24"/>
+          <w:szCs w:val="24"/>
+        </w:rPr>
+        <w:t xml:space="preserve">I installed MySQL and designed </w:t>
+      </w:r>
+      <w:r>
+        <w:rPr>
+          <w:rFonts w:ascii="Times New Roman" w:hAnsi="Times New Roman" w:cs="Times New Roman"/>
+          <w:sz w:val="24"/>
+          <w:szCs w:val="24"/>
+        </w:rPr>
+        <w:t xml:space="preserve">tables </w:t>
+      </w:r>
+      <w:r>
+        <w:rPr>
+          <w:rFonts w:ascii="Times New Roman" w:hAnsi="Times New Roman" w:cs="Times New Roman"/>
+          <w:sz w:val="24"/>
+          <w:szCs w:val="24"/>
+        </w:rPr>
+        <w:t xml:space="preserve">and created the DDL scripts. MySQL is very similar to SQL Server, it’s actually easy to pick it up. </w:t>
+      </w:r>
+      <w:r>
+        <w:rPr>
+          <w:rFonts w:ascii="Times New Roman" w:hAnsi="Times New Roman" w:cs="Times New Roman"/>
+          <w:sz w:val="24"/>
+          <w:szCs w:val="24"/>
+        </w:rPr>
+        <w:t xml:space="preserve">The improvement is the </w:t>
+      </w:r>
+      <w:r>
+        <w:rPr>
+          <w:rFonts w:ascii="Times New Roman" w:hAnsi="Times New Roman" w:cs="Times New Roman"/>
+          <w:sz w:val="24"/>
+          <w:szCs w:val="24"/>
+        </w:rPr>
+        <w:t xml:space="preserve">ER </w:t>
+      </w:r>
+      <w:r>
+        <w:rPr>
+          <w:rFonts w:ascii="Times New Roman" w:hAnsi="Times New Roman" w:cs="Times New Roman"/>
+          <w:sz w:val="24"/>
+          <w:szCs w:val="24"/>
+        </w:rPr>
+        <w:t>tool I am using</w:t>
+      </w:r>
+      <w:r>
+        <w:rPr>
+          <w:rFonts w:ascii="Times New Roman" w:hAnsi="Times New Roman" w:cs="Times New Roman"/>
+          <w:sz w:val="24"/>
+          <w:szCs w:val="24"/>
+        </w:rPr>
+        <w:t>, it</w:t>
+      </w:r>
+      <w:r>
+        <w:rPr>
+          <w:rFonts w:ascii="Times New Roman" w:hAnsi="Times New Roman" w:cs="Times New Roman"/>
+          <w:sz w:val="24"/>
+          <w:szCs w:val="24"/>
+        </w:rPr>
+        <w:t xml:space="preserve"> is online ER too, you have to open their website to draw your diagram and open your existing diagram</w:t>
+      </w:r>
+      <w:r>
+        <w:rPr>
+          <w:rFonts w:ascii="Times New Roman" w:hAnsi="Times New Roman" w:cs="Times New Roman"/>
+          <w:sz w:val="24"/>
+          <w:szCs w:val="24"/>
+        </w:rPr>
+        <w:t xml:space="preserve">, and there is no an </w:t>
+      </w:r>
+      <w:r>
+        <w:rPr>
+          <w:rFonts w:ascii="Times New Roman" w:hAnsi="Times New Roman" w:cs="Times New Roman"/>
+          <w:sz w:val="24"/>
+          <w:szCs w:val="24"/>
+        </w:rPr>
+        <w:t>smart</w:t>
+      </w:r>
+      <w:r>
+        <w:rPr>
+          <w:rFonts w:ascii="Times New Roman" w:hAnsi="Times New Roman" w:cs="Times New Roman"/>
+          <w:sz w:val="24"/>
+          <w:szCs w:val="24"/>
+        </w:rPr>
+        <w:t xml:space="preserve"> way to organize your diagram layout.</w:t>
+      </w:r>
+      <w:r>
+        <w:rPr>
+          <w:rFonts w:ascii="Times New Roman" w:hAnsi="Times New Roman" w:cs="Times New Roman"/>
+          <w:sz w:val="24"/>
+          <w:szCs w:val="24"/>
+        </w:rPr>
+        <w:t xml:space="preserve"> Instead of dragging and dropping.</w:t>
+      </w:r>
+    </w:p>
+    <w:p>
+      <w:pPr>
+        <w:rPr>
+          <w:rFonts w:ascii="Times New Roman" w:hAnsi="Times New Roman" w:cs="Times New Roman"/>
+          <w:sz w:val="24"/>
+          <w:szCs w:val="24"/>
+        </w:rPr>
+      </w:pPr>
     </w:p>
     <w:p>
       <w:pPr>
@@ -344,6 +1642,7 @@
           <w:sz w:val="24"/>
           <w:szCs w:val="24"/>
         </w:rPr>
+        <w:lastRenderedPageBreak/>
         <w:t xml:space="preserve">Edward’s </w:t>
       </w:r>
       <w:r>
@@ -1139,6 +2438,29 @@
     <w:uiPriority w:val="99"/>
     <w:rsid w:val="004C6209"/>
   </w:style>
+  <w:style w:type="character" w:styleId="Hyperlink">
+    <w:name w:val="Hyperlink"/>
+    <w:basedOn w:val="DefaultParagraphFont"/>
+    <w:uiPriority w:val="99"/>
+    <w:unhideWhenUsed/>
+    <w:rsid w:val="00FC474B"/>
+    <w:rPr>
+      <w:color w:val="0563C1" w:themeColor="hyperlink"/>
+      <w:u w:val="single"/>
+    </w:rPr>
+  </w:style>
+  <w:style w:type="character" w:styleId="UnresolvedMention">
+    <w:name w:val="Unresolved Mention"/>
+    <w:basedOn w:val="DefaultParagraphFont"/>
+    <w:uiPriority w:val="99"/>
+    <w:semiHidden/>
+    <w:unhideWhenUsed/>
+    <w:rsid w:val="00FC474B"/>
+    <w:rPr>
+      <w:color w:val="605E5C"/>
+      <w:shd w:val="clear" w:color="auto" w:fill="E1DFDD"/>
+    </w:rPr>
+  </w:style>
 </w:styles>
 </file>
 

</xml_diff>